<commit_message>
some updates in intro page
</commit_message>
<xml_diff>
--- a/BugTrackingSystem/src/icons/images/try.docx
+++ b/BugTrackingSystem/src/icons/images/try.docx
@@ -8,9 +8,73 @@
           <w:noProof/>
         </w:rPr>
         <w:drawing>
-          <wp:inline distT="0" distB="0" distL="0" distR="0" wp14:anchorId="374CB62D" wp14:editId="6A1D76EE">
-            <wp:extent cx="822960" cy="841047"/>
-            <wp:effectExtent l="0" t="0" r="0" b="0"/>
+          <wp:anchor distT="0" distB="0" distL="114300" distR="114300" simplePos="0" relativeHeight="251658240" behindDoc="0" locked="0" layoutInCell="1" allowOverlap="1" wp14:anchorId="6AE59F0C" wp14:editId="248FF886">
+            <wp:simplePos x="0" y="0"/>
+            <wp:positionH relativeFrom="column">
+              <wp:posOffset>-121920</wp:posOffset>
+            </wp:positionH>
+            <wp:positionV relativeFrom="paragraph">
+              <wp:posOffset>2849880</wp:posOffset>
+            </wp:positionV>
+            <wp:extent cx="297180" cy="297180"/>
+            <wp:effectExtent l="0" t="0" r="7620" b="7620"/>
+            <wp:wrapSquare wrapText="bothSides"/>
+            <wp:docPr id="2" name="Picture 2" descr="Icon&#10;&#10;Description automatically generated"/>
+            <wp:cNvGraphicFramePr>
+              <a:graphicFrameLocks xmlns:a="http://schemas.openxmlformats.org/drawingml/2006/main" noChangeAspect="1"/>
+            </wp:cNvGraphicFramePr>
+            <a:graphic xmlns:a="http://schemas.openxmlformats.org/drawingml/2006/main">
+              <a:graphicData uri="http://schemas.openxmlformats.org/drawingml/2006/picture">
+                <pic:pic xmlns:pic="http://schemas.openxmlformats.org/drawingml/2006/picture">
+                  <pic:nvPicPr>
+                    <pic:cNvPr id="2" name="Picture 2" descr="Icon&#10;&#10;Description automatically generated"/>
+                    <pic:cNvPicPr>
+                      <a:picLocks noChangeAspect="1" noChangeArrowheads="1"/>
+                    </pic:cNvPicPr>
+                  </pic:nvPicPr>
+                  <pic:blipFill>
+                    <a:blip r:embed="rId4" cstate="print">
+                      <a:extLst>
+                        <a:ext uri="{28A0092B-C50C-407E-A947-70E740481C1C}">
+                          <a14:useLocalDpi xmlns:a14="http://schemas.microsoft.com/office/drawing/2010/main" val="0"/>
+                        </a:ext>
+                      </a:extLst>
+                    </a:blip>
+                    <a:srcRect/>
+                    <a:stretch>
+                      <a:fillRect/>
+                    </a:stretch>
+                  </pic:blipFill>
+                  <pic:spPr bwMode="auto">
+                    <a:xfrm>
+                      <a:off x="0" y="0"/>
+                      <a:ext cx="297180" cy="297180"/>
+                    </a:xfrm>
+                    <a:prstGeom prst="rect">
+                      <a:avLst/>
+                    </a:prstGeom>
+                    <a:noFill/>
+                    <a:ln>
+                      <a:noFill/>
+                    </a:ln>
+                  </pic:spPr>
+                </pic:pic>
+              </a:graphicData>
+            </a:graphic>
+            <wp14:sizeRelV relativeFrom="margin">
+              <wp14:pctHeight>0</wp14:pctHeight>
+            </wp14:sizeRelV>
+          </wp:anchor>
+        </w:drawing>
+      </w:r>
+      <w:r>
+        <w:rPr>
+          <w:noProof/>
+        </w:rPr>
+        <w:drawing>
+          <wp:inline distT="0" distB="0" distL="0" distR="0" wp14:anchorId="374CB62D" wp14:editId="3D2E07A0">
+            <wp:extent cx="1950720" cy="2050146"/>
+            <wp:effectExtent l="0" t="0" r="0" b="7620"/>
             <wp:docPr id="1" name="Picture 1" descr="A picture containing text, clipart&#10;&#10;Description automatically generated"/>
             <wp:cNvGraphicFramePr>
               <a:graphicFrameLocks xmlns:a="http://schemas.openxmlformats.org/drawingml/2006/main" noChangeAspect="1"/>
@@ -22,20 +86,27 @@
                     <pic:cNvPr id="1" name="Picture 1" descr="A picture containing text, clipart&#10;&#10;Description automatically generated"/>
                     <pic:cNvPicPr/>
                   </pic:nvPicPr>
-                  <pic:blipFill>
-                    <a:blip r:embed="rId4"/>
-                    <a:stretch>
-                      <a:fillRect/>
-                    </a:stretch>
+                  <pic:blipFill rotWithShape="1">
+                    <a:blip r:embed="rId5"/>
+                    <a:srcRect l="8336" t="1" b="5735"/>
+                    <a:stretch/>
                   </pic:blipFill>
-                  <pic:spPr>
+                  <pic:spPr bwMode="auto">
                     <a:xfrm>
                       <a:off x="0" y="0"/>
-                      <a:ext cx="829441" cy="847670"/>
+                      <a:ext cx="1992690" cy="2094255"/>
                     </a:xfrm>
                     <a:prstGeom prst="rect">
                       <a:avLst/>
                     </a:prstGeom>
+                    <a:ln>
+                      <a:noFill/>
+                    </a:ln>
+                    <a:extLst>
+                      <a:ext uri="{53640926-AAD7-44D8-BBD7-CCE9431645EC}">
+                        <a14:shadowObscured xmlns:a14="http://schemas.microsoft.com/office/drawing/2010/main"/>
+                      </a:ext>
+                    </a:extLst>
                   </pic:spPr>
                 </pic:pic>
               </a:graphicData>

</xml_diff>